<commit_message>
update the paper about structure
</commit_message>
<xml_diff>
--- a/main/刘云飞-基于手机的室内导航与浏览系统设计与实现.docx
+++ b/main/刘云飞-基于手机的室内导航与浏览系统设计与实现.docx
@@ -5641,7 +5641,7 @@
           <v:shape id="_x0000_i1025" type="#_x0000_t75" style="width:165.6pt;height:244.2pt" o:ole="">
             <v:imagedata r:id="rId8" o:title=""/>
           </v:shape>
-          <o:OLEObject Type="Embed" ProgID="Visio.Drawing.15" ShapeID="_x0000_i1025" DrawAspect="Content" ObjectID="_1556344578" r:id="rId9"/>
+          <o:OLEObject Type="Embed" ProgID="Visio.Drawing.15" ShapeID="_x0000_i1025" DrawAspect="Content" ObjectID="_1556374126" r:id="rId9"/>
         </w:object>
       </w:r>
     </w:p>
@@ -8962,7 +8962,7 @@
           <v:shape id="_x0000_i1026" type="#_x0000_t75" style="width:374.4pt;height:187.2pt" o:ole="">
             <v:imagedata r:id="rId12" o:title=""/>
           </v:shape>
-          <o:OLEObject Type="Embed" ProgID="Visio.Drawing.15" ShapeID="_x0000_i1026" DrawAspect="Content" ObjectID="_1556344579" r:id="rId13"/>
+          <o:OLEObject Type="Embed" ProgID="Visio.Drawing.15" ShapeID="_x0000_i1026" DrawAspect="Content" ObjectID="_1556374127" r:id="rId13"/>
         </w:object>
       </w:r>
     </w:p>
@@ -9000,7 +9000,7 @@
           <v:shape id="_x0000_i1027" type="#_x0000_t75" style="width:4in;height:589.8pt" o:ole="">
             <v:imagedata r:id="rId14" o:title=""/>
           </v:shape>
-          <o:OLEObject Type="Embed" ProgID="Visio.Drawing.15" ShapeID="_x0000_i1027" DrawAspect="Content" ObjectID="_1556344580" r:id="rId15"/>
+          <o:OLEObject Type="Embed" ProgID="Visio.Drawing.15" ShapeID="_x0000_i1027" DrawAspect="Content" ObjectID="_1556374128" r:id="rId15"/>
         </w:object>
       </w:r>
       <w:r>
@@ -19343,7 +19343,7 @@
           <v:shape id="_x0000_i1028" type="#_x0000_t75" style="width:381.6pt;height:172.8pt" o:ole="">
             <v:imagedata r:id="rId19" o:title=""/>
           </v:shape>
-          <o:OLEObject Type="Embed" ProgID="Visio.Drawing.15" ShapeID="_x0000_i1028" DrawAspect="Content" ObjectID="_1556344581" r:id="rId20"/>
+          <o:OLEObject Type="Embed" ProgID="Visio.Drawing.15" ShapeID="_x0000_i1028" DrawAspect="Content" ObjectID="_1556374129" r:id="rId20"/>
         </w:object>
       </w:r>
     </w:p>
@@ -19404,7 +19404,7 @@
           <v:shape id="_x0000_i1029" type="#_x0000_t75" style="width:417.6pt;height:100.8pt" o:ole="">
             <v:imagedata r:id="rId21" o:title=""/>
           </v:shape>
-          <o:OLEObject Type="Embed" ProgID="Visio.Drawing.15" ShapeID="_x0000_i1029" DrawAspect="Content" ObjectID="_1556344582" r:id="rId22"/>
+          <o:OLEObject Type="Embed" ProgID="Visio.Drawing.15" ShapeID="_x0000_i1029" DrawAspect="Content" ObjectID="_1556374130" r:id="rId22"/>
         </w:object>
       </w:r>
     </w:p>
@@ -22601,7 +22601,7 @@
           <v:shape id="_x0000_i1030" type="#_x0000_t75" style="width:381.6pt;height:389.4pt" o:ole="">
             <v:imagedata r:id="rId27" o:title=""/>
           </v:shape>
-          <o:OLEObject Type="Embed" ProgID="Visio.Drawing.15" ShapeID="_x0000_i1030" DrawAspect="Content" ObjectID="_1556344583" r:id="rId28"/>
+          <o:OLEObject Type="Embed" ProgID="Visio.Drawing.15" ShapeID="_x0000_i1030" DrawAspect="Content" ObjectID="_1556374131" r:id="rId28"/>
         </w:object>
       </w:r>
     </w:p>
@@ -24830,38 +24830,7 @@
         <w:rPr>
           <w:rFonts w:hint="eastAsia"/>
         </w:rPr>
-        <w:t>由于线性加速度数据噪声比较多，为了降低尖锐噪声对求解位移精度的影响，所以通过下面的策略来对原始数据进行滤波：</w:t>
-      </w:r>
-    </w:p>
-    <w:p>
-      <w:pPr>
-        <w:ind w:firstLineChars="83" w:firstLine="199"/>
-        <w:jc w:val="center"/>
-      </w:pPr>
-      <w:r>
-        <w:object w:dxaOrig="6240" w:dyaOrig="1485">
-          <v:shape id="_x0000_i1031" type="#_x0000_t75" style="width:381.6pt;height:86.4pt" o:ole="">
-            <v:imagedata r:id="rId29" o:title=""/>
-          </v:shape>
-          <o:OLEObject Type="Embed" ProgID="Visio.Drawing.15" ShapeID="_x0000_i1031" DrawAspect="Content" ObjectID="_1556344584" r:id="rId30"/>
-        </w:object>
-      </w:r>
-    </w:p>
-    <w:p>
-      <w:pPr>
-        <w:ind w:firstLine="520"/>
-      </w:pPr>
-      <w:r>
-        <w:rPr>
-          <w:rFonts w:hint="eastAsia"/>
-        </w:rPr>
-        <w:t>其中，</w:t>
-      </w:r>
-      <w:r>
-        <w:rPr>
-          <w:rFonts w:hint="eastAsia"/>
-        </w:rPr>
-        <w:t>根据物理动力学公式有：</w:t>
+        <w:t>其中，根据物理动力学公式有：</w:t>
       </w:r>
     </w:p>
     <w:p>
@@ -25134,13 +25103,42 @@
         <w:rPr>
           <w:rFonts w:hint="eastAsia"/>
         </w:rPr>
-        <w:t>其中</w:t>
-      </w:r>
-      <w:r>
-        <w:rPr>
-          <w:rFonts w:hint="eastAsia"/>
-        </w:rPr>
-        <w:t>每一个位移都是一个向量，通过积分的方式获得路径信息。</w:t>
+        <w:t>其中每一个位移都是一个向量，通过积分的方式获得路径信息。</w:t>
+      </w:r>
+    </w:p>
+    <w:p>
+      <w:pPr>
+        <w:ind w:firstLine="520"/>
+        <w:rPr>
+          <w:rFonts w:hint="eastAsia"/>
+        </w:rPr>
+      </w:pPr>
+      <w:bookmarkStart w:id="7" w:name="_GoBack"/>
+      <w:bookmarkEnd w:id="7"/>
+    </w:p>
+    <w:p>
+      <w:pPr>
+        <w:ind w:firstLine="520"/>
+      </w:pPr>
+      <w:r>
+        <w:rPr>
+          <w:rFonts w:hint="eastAsia"/>
+        </w:rPr>
+        <w:t>由于线性加速度数据噪声比较多，为了降低尖锐噪声对求解位移精度的影响，所以通过下面的策略来对原始数据进行滤波：</w:t>
+      </w:r>
+    </w:p>
+    <w:p>
+      <w:pPr>
+        <w:ind w:firstLineChars="83" w:firstLine="199"/>
+        <w:jc w:val="center"/>
+      </w:pPr>
+      <w:r>
+        <w:object w:dxaOrig="6240" w:dyaOrig="1485">
+          <v:shape id="_x0000_i1031" type="#_x0000_t75" style="width:381.6pt;height:86.4pt" o:ole="">
+            <v:imagedata r:id="rId29" o:title=""/>
+          </v:shape>
+          <o:OLEObject Type="Embed" ProgID="Visio.Drawing.15" ShapeID="_x0000_i1031" DrawAspect="Content" ObjectID="_1556374132" r:id="rId30"/>
+        </w:object>
       </w:r>
     </w:p>
     <w:p>
@@ -25159,7 +25157,7 @@
         <w:rPr>
           <w:rFonts w:ascii="Times New Roman" w:hAnsi="Times New Roman" w:cs="Times New Roman" w:hint="eastAsia"/>
         </w:rPr>
-        <w:t>总结</w:t>
+        <w:t>小结</w:t>
       </w:r>
     </w:p>
     <w:p>
@@ -25460,6 +25458,7 @@
         <w:rPr>
           <w:rFonts w:hint="eastAsia"/>
         </w:rPr>
+        <w:lastRenderedPageBreak/>
         <w:t>传感器数据采集与姿态位移的解算</w:t>
       </w:r>
     </w:p>
@@ -25492,14 +25491,7 @@
         <w:rPr>
           <w:rFonts w:hint="eastAsia"/>
         </w:rPr>
-        <w:t>操作系统中，传感器数据主要通过系统服务的方式来实现</w:t>
-      </w:r>
-      <w:r>
-        <w:rPr>
-          <w:rFonts w:hint="eastAsia"/>
-        </w:rPr>
-        <w:lastRenderedPageBreak/>
-        <w:t>对</w:t>
+        <w:t>操作系统中，传感器数据主要通过系统服务的方式来实现对</w:t>
       </w:r>
       <w:r>
         <w:rPr>
@@ -25529,7 +25521,7 @@
           <v:shape id="_x0000_i1032" type="#_x0000_t75" style="width:347.4pt;height:108.6pt" o:ole="">
             <v:imagedata r:id="rId31" o:title=""/>
           </v:shape>
-          <o:OLEObject Type="Embed" ProgID="Visio.Drawing.15" ShapeID="_x0000_i1032" DrawAspect="Content" ObjectID="_1556344585" r:id="rId32"/>
+          <o:OLEObject Type="Embed" ProgID="Visio.Drawing.15" ShapeID="_x0000_i1032" DrawAspect="Content" ObjectID="_1556374133" r:id="rId32"/>
         </w:object>
       </w:r>
     </w:p>
@@ -26688,7 +26680,14 @@
         <w:rPr>
           <w:rFonts w:hint="eastAsia"/>
         </w:rPr>
-        <w:t>误差抑制、坐标系定义以及转换、姿态求解</w:t>
+        <w:t>误差抑制、坐标系定义以及转</w:t>
+      </w:r>
+      <w:r>
+        <w:rPr>
+          <w:rFonts w:hint="eastAsia"/>
+        </w:rPr>
+        <w:lastRenderedPageBreak/>
+        <w:t>换、姿态求解</w:t>
       </w:r>
       <w:r>
         <w:rPr>
@@ -26719,7 +26718,7 @@
           <v:shape id="_x0000_i1033" type="#_x0000_t75" style="width:284.4pt;height:344.4pt" o:ole="">
             <v:imagedata r:id="rId33" o:title=""/>
           </v:shape>
-          <o:OLEObject Type="Embed" ProgID="Visio.Drawing.15" ShapeID="_x0000_i1033" DrawAspect="Content" ObjectID="_1556344586" r:id="rId34"/>
+          <o:OLEObject Type="Embed" ProgID="Visio.Drawing.15" ShapeID="_x0000_i1033" DrawAspect="Content" ObjectID="_1556374134" r:id="rId34"/>
         </w:object>
       </w:r>
     </w:p>
@@ -26799,7 +26798,14 @@
         <w:rPr>
           <w:rFonts w:hint="eastAsia"/>
         </w:rPr>
-        <w:t>需要将行走位移的历史数据以三维路径的方式显示出来，并且通过带有方向向量的手机坐标系表达在不同时刻下的手机姿态信息，通过将不同状态的数据特征通过改变描述该状态的点的大小以及颜色来区分不同状态的信息，例如当前位置状态、不同行走模式以及</w:t>
+        <w:t>需要将行走位移的历史数据以三维路径的方式显示出来，并且通过带有方向向量的手机坐标系表达在不同时刻下的手机姿态信息，通过将不同状态的数据特征通过改变描述该状态的点的大小以及</w:t>
+      </w:r>
+      <w:r>
+        <w:rPr>
+          <w:rFonts w:hint="eastAsia"/>
+        </w:rPr>
+        <w:lastRenderedPageBreak/>
+        <w:t>颜色来区分不同状态的信息，例如当前位置状态、不同行走模式以及</w:t>
       </w:r>
       <w:r>
         <w:rPr>
@@ -26828,7 +26834,6 @@
         <w:rPr>
           <w:rFonts w:hint="eastAsia"/>
         </w:rPr>
-        <w:lastRenderedPageBreak/>
         <w:t>为了形象的表示坐标点的参考关系，需要在场景中首先布置地平面（</w:t>
       </w:r>
       <w:r>
@@ -27175,7 +27180,7 @@
           <v:shape id="_x0000_i1034" type="#_x0000_t75" style="width:390pt;height:159.6pt" o:ole="">
             <v:imagedata r:id="rId38" o:title=""/>
           </v:shape>
-          <o:OLEObject Type="Embed" ProgID="Visio.Drawing.15" ShapeID="_x0000_i1034" DrawAspect="Content" ObjectID="_1556344587" r:id="rId39"/>
+          <o:OLEObject Type="Embed" ProgID="Visio.Drawing.15" ShapeID="_x0000_i1034" DrawAspect="Content" ObjectID="_1556374135" r:id="rId39"/>
         </w:object>
       </w:r>
     </w:p>
@@ -27226,19 +27231,16 @@
       </w:pPr>
       <w:r>
         <w:object w:dxaOrig="5352" w:dyaOrig="4693">
-          <v:shape id="_x0000_i1039" type="#_x0000_t75" style="width:267.6pt;height:234.6pt" o:ole="">
+          <v:shape id="_x0000_i1035" type="#_x0000_t75" style="width:267.6pt;height:234.6pt" o:ole="">
             <v:imagedata r:id="rId40" o:title=""/>
           </v:shape>
-          <o:OLEObject Type="Embed" ProgID="Visio.Drawing.15" ShapeID="_x0000_i1039" DrawAspect="Content" ObjectID="_1556344588" r:id="rId41"/>
+          <o:OLEObject Type="Embed" ProgID="Visio.Drawing.15" ShapeID="_x0000_i1035" DrawAspect="Content" ObjectID="_1556374136" r:id="rId41"/>
         </w:object>
       </w:r>
     </w:p>
     <w:p>
       <w:pPr>
         <w:ind w:firstLineChars="0" w:firstLine="0"/>
-        <w:rPr>
-          <w:rFonts w:hint="eastAsia"/>
-        </w:rPr>
       </w:pPr>
       <w:r>
         <w:tab/>
@@ -27267,8 +27269,36 @@
         </w:rPr>
         <w:t>场景的环境，其中包括光源的位置以及个数设置、相机位置与朝向设置以及需要展示的场景的结构渲染。</w:t>
       </w:r>
-      <w:bookmarkStart w:id="7" w:name="_GoBack"/>
-      <w:bookmarkEnd w:id="7"/>
+      <w:r>
+        <w:rPr>
+          <w:rFonts w:hint="eastAsia"/>
+        </w:rPr>
+        <w:t>其中光源与相机的位置与</w:t>
+      </w:r>
+      <w:r>
+        <w:rPr>
+          <w:rFonts w:hint="eastAsia"/>
+        </w:rPr>
+        <w:t>World</w:t>
+      </w:r>
+      <w:r>
+        <w:rPr>
+          <w:rFonts w:hint="eastAsia"/>
+        </w:rPr>
+        <w:t>相关联，通过设置好光源位置，不同材质的场景有着相应的反光与阴影，一个</w:t>
+      </w:r>
+      <w:r>
+        <w:rPr>
+          <w:rFonts w:hint="eastAsia"/>
+        </w:rPr>
+        <w:t>3D</w:t>
+      </w:r>
+      <w:r>
+        <w:rPr>
+          <w:rFonts w:hint="eastAsia"/>
+        </w:rPr>
+        <w:t>物体，颜色相同的不同面，有着不同的显示效果，使场景有更好的显示效果。通过操作场景的方式来对可视化的数据进行交互。</w:t>
+      </w:r>
     </w:p>
     <w:p>
       <w:pPr>
@@ -27283,6 +27313,7 @@
         <w:rPr>
           <w:rFonts w:hint="eastAsia"/>
         </w:rPr>
+        <w:lastRenderedPageBreak/>
         <w:t>人机交互</w:t>
       </w:r>
     </w:p>
@@ -27399,7 +27430,6 @@
               <w:rPr>
                 <w:rFonts w:hint="eastAsia"/>
               </w:rPr>
-              <w:lastRenderedPageBreak/>
               <w:t>物体拾取</w:t>
             </w:r>
           </w:p>
@@ -27534,6 +27564,98 @@
         </w:rPr>
         <w:t>为了便于人机交互，在建立场景时候采取下面的树形结构进行添加以及操作场景。</w:t>
       </w:r>
+    </w:p>
+    <w:p>
+      <w:pPr>
+        <w:pStyle w:val="2"/>
+        <w:numPr>
+          <w:ilvl w:val="1"/>
+          <w:numId w:val="10"/>
+        </w:numPr>
+        <w:ind w:firstLineChars="0"/>
+        <w:rPr>
+          <w:rFonts w:ascii="Times New Roman" w:hAnsi="Times New Roman" w:cs="Times New Roman"/>
+        </w:rPr>
+      </w:pPr>
+      <w:r>
+        <w:rPr>
+          <w:rFonts w:ascii="Times New Roman" w:hAnsi="Times New Roman" w:cs="Times New Roman" w:hint="eastAsia"/>
+        </w:rPr>
+        <w:t>软件架构设计与实现</w:t>
+      </w:r>
+    </w:p>
+    <w:p>
+      <w:pPr>
+        <w:ind w:firstLineChars="76" w:firstLine="198"/>
+        <w:rPr>
+          <w:rFonts w:hint="eastAsia"/>
+        </w:rPr>
+      </w:pPr>
+    </w:p>
+    <w:p>
+      <w:pPr>
+        <w:pStyle w:val="2"/>
+        <w:numPr>
+          <w:ilvl w:val="1"/>
+          <w:numId w:val="10"/>
+        </w:numPr>
+        <w:ind w:firstLineChars="0"/>
+        <w:rPr>
+          <w:rFonts w:ascii="Times New Roman" w:hAnsi="Times New Roman" w:cs="Times New Roman"/>
+        </w:rPr>
+      </w:pPr>
+      <w:r>
+        <w:rPr>
+          <w:rFonts w:ascii="Times New Roman" w:hAnsi="Times New Roman" w:cs="Times New Roman" w:hint="eastAsia"/>
+        </w:rPr>
+        <w:t>软件架构设计与实现</w:t>
+      </w:r>
+    </w:p>
+    <w:p>
+      <w:pPr>
+        <w:pStyle w:val="2"/>
+        <w:numPr>
+          <w:ilvl w:val="1"/>
+          <w:numId w:val="10"/>
+        </w:numPr>
+        <w:ind w:firstLineChars="0"/>
+        <w:rPr>
+          <w:rFonts w:ascii="Times New Roman" w:hAnsi="Times New Roman" w:cs="Times New Roman"/>
+        </w:rPr>
+      </w:pPr>
+      <w:r>
+        <w:rPr>
+          <w:rFonts w:ascii="Times New Roman" w:hAnsi="Times New Roman" w:cs="Times New Roman" w:hint="eastAsia"/>
+        </w:rPr>
+        <w:t>路径优化与结果展示</w:t>
+      </w:r>
+    </w:p>
+    <w:p>
+      <w:pPr>
+        <w:pStyle w:val="2"/>
+        <w:numPr>
+          <w:ilvl w:val="1"/>
+          <w:numId w:val="10"/>
+        </w:numPr>
+        <w:ind w:firstLineChars="0"/>
+        <w:rPr>
+          <w:rFonts w:ascii="Times New Roman" w:hAnsi="Times New Roman" w:cs="Times New Roman"/>
+        </w:rPr>
+      </w:pPr>
+      <w:r>
+        <w:rPr>
+          <w:rFonts w:ascii="Times New Roman" w:hAnsi="Times New Roman" w:cs="Times New Roman" w:hint="eastAsia"/>
+        </w:rPr>
+        <w:t>小结</w:t>
+      </w:r>
+    </w:p>
+    <w:p>
+      <w:pPr>
+        <w:ind w:firstLineChars="0" w:firstLine="0"/>
+        <w:rPr>
+          <w:rFonts w:hint="eastAsia"/>
+        </w:rPr>
+      </w:pPr>
     </w:p>
     <w:p>
       <w:pPr>
@@ -28412,9 +28534,9 @@
   </w:abstractNum>
   <w:abstractNum w:abstractNumId="7" w15:restartNumberingAfterBreak="0">
     <w:nsid w:val="250D22E1"/>
-    <w:multiLevelType w:val="hybridMultilevel"/>
-    <w:tmpl w:val="6CAA1C48"/>
-    <w:lvl w:ilvl="0" w:tplc="80C47002">
+    <w:multiLevelType w:val="multilevel"/>
+    <w:tmpl w:val="8F342A60"/>
+    <w:lvl w:ilvl="0">
       <w:start w:val="1"/>
       <w:numFmt w:val="decimal"/>
       <w:lvlText w:val="%1."/>
@@ -28426,77 +28548,109 @@
         <w:rFonts w:hint="default"/>
       </w:rPr>
     </w:lvl>
-    <w:lvl w:ilvl="1" w:tplc="04090019" w:tentative="1">
-      <w:start w:val="1"/>
-      <w:numFmt w:val="lowerLetter"/>
-      <w:lvlText w:val="%2)"/>
+    <w:lvl w:ilvl="1">
+      <w:start w:val="5"/>
+      <w:numFmt w:val="decimal"/>
+      <w:isLgl/>
+      <w:lvlText w:val="%1.%2"/>
       <w:lvlJc w:val="left"/>
       <w:pPr>
-        <w:ind w:left="840" w:hanging="420"/>
-      </w:pPr>
+        <w:ind w:left="920" w:hanging="720"/>
+      </w:pPr>
+      <w:rPr>
+        <w:rFonts w:hint="default"/>
+      </w:rPr>
     </w:lvl>
-    <w:lvl w:ilvl="2" w:tplc="0409001B" w:tentative="1">
-      <w:start w:val="1"/>
-      <w:numFmt w:val="lowerRoman"/>
-      <w:lvlText w:val="%3."/>
-      <w:lvlJc w:val="right"/>
-      <w:pPr>
-        <w:ind w:left="1260" w:hanging="420"/>
-      </w:pPr>
-    </w:lvl>
-    <w:lvl w:ilvl="3" w:tplc="0409000F" w:tentative="1">
+    <w:lvl w:ilvl="2">
       <w:start w:val="1"/>
       <w:numFmt w:val="decimal"/>
-      <w:lvlText w:val="%4."/>
+      <w:isLgl/>
+      <w:lvlText w:val="%1.%2.%3"/>
       <w:lvlJc w:val="left"/>
       <w:pPr>
-        <w:ind w:left="1680" w:hanging="420"/>
-      </w:pPr>
+        <w:ind w:left="1120" w:hanging="720"/>
+      </w:pPr>
+      <w:rPr>
+        <w:rFonts w:hint="default"/>
+      </w:rPr>
     </w:lvl>
-    <w:lvl w:ilvl="4" w:tplc="04090019" w:tentative="1">
-      <w:start w:val="1"/>
-      <w:numFmt w:val="lowerLetter"/>
-      <w:lvlText w:val="%5)"/>
-      <w:lvlJc w:val="left"/>
-      <w:pPr>
-        <w:ind w:left="2100" w:hanging="420"/>
-      </w:pPr>
-    </w:lvl>
-    <w:lvl w:ilvl="5" w:tplc="0409001B" w:tentative="1">
-      <w:start w:val="1"/>
-      <w:numFmt w:val="lowerRoman"/>
-      <w:lvlText w:val="%6."/>
-      <w:lvlJc w:val="right"/>
-      <w:pPr>
-        <w:ind w:left="2520" w:hanging="420"/>
-      </w:pPr>
-    </w:lvl>
-    <w:lvl w:ilvl="6" w:tplc="0409000F" w:tentative="1">
+    <w:lvl w:ilvl="3">
       <w:start w:val="1"/>
       <w:numFmt w:val="decimal"/>
-      <w:lvlText w:val="%7."/>
+      <w:isLgl/>
+      <w:lvlText w:val="%1.%2.%3.%4"/>
       <w:lvlJc w:val="left"/>
       <w:pPr>
-        <w:ind w:left="2940" w:hanging="420"/>
-      </w:pPr>
+        <w:ind w:left="1680" w:hanging="1080"/>
+      </w:pPr>
+      <w:rPr>
+        <w:rFonts w:hint="default"/>
+      </w:rPr>
     </w:lvl>
-    <w:lvl w:ilvl="7" w:tplc="04090019" w:tentative="1">
+    <w:lvl w:ilvl="4">
       <w:start w:val="1"/>
-      <w:numFmt w:val="lowerLetter"/>
-      <w:lvlText w:val="%8)"/>
+      <w:numFmt w:val="decimal"/>
+      <w:isLgl/>
+      <w:lvlText w:val="%1.%2.%3.%4.%5"/>
       <w:lvlJc w:val="left"/>
       <w:pPr>
-        <w:ind w:left="3360" w:hanging="420"/>
-      </w:pPr>
+        <w:ind w:left="1880" w:hanging="1080"/>
+      </w:pPr>
+      <w:rPr>
+        <w:rFonts w:hint="default"/>
+      </w:rPr>
     </w:lvl>
-    <w:lvl w:ilvl="8" w:tplc="0409001B" w:tentative="1">
+    <w:lvl w:ilvl="5">
       <w:start w:val="1"/>
-      <w:numFmt w:val="lowerRoman"/>
-      <w:lvlText w:val="%9."/>
-      <w:lvlJc w:val="right"/>
-      <w:pPr>
-        <w:ind w:left="3780" w:hanging="420"/>
-      </w:pPr>
+      <w:numFmt w:val="decimal"/>
+      <w:isLgl/>
+      <w:lvlText w:val="%1.%2.%3.%4.%5.%6"/>
+      <w:lvlJc w:val="left"/>
+      <w:pPr>
+        <w:ind w:left="2440" w:hanging="1440"/>
+      </w:pPr>
+      <w:rPr>
+        <w:rFonts w:hint="default"/>
+      </w:rPr>
+    </w:lvl>
+    <w:lvl w:ilvl="6">
+      <w:start w:val="1"/>
+      <w:numFmt w:val="decimal"/>
+      <w:isLgl/>
+      <w:lvlText w:val="%1.%2.%3.%4.%5.%6.%7"/>
+      <w:lvlJc w:val="left"/>
+      <w:pPr>
+        <w:ind w:left="3000" w:hanging="1800"/>
+      </w:pPr>
+      <w:rPr>
+        <w:rFonts w:hint="default"/>
+      </w:rPr>
+    </w:lvl>
+    <w:lvl w:ilvl="7">
+      <w:start w:val="1"/>
+      <w:numFmt w:val="decimal"/>
+      <w:isLgl/>
+      <w:lvlText w:val="%1.%2.%3.%4.%5.%6.%7.%8"/>
+      <w:lvlJc w:val="left"/>
+      <w:pPr>
+        <w:ind w:left="3200" w:hanging="1800"/>
+      </w:pPr>
+      <w:rPr>
+        <w:rFonts w:hint="default"/>
+      </w:rPr>
+    </w:lvl>
+    <w:lvl w:ilvl="8">
+      <w:start w:val="1"/>
+      <w:numFmt w:val="decimal"/>
+      <w:isLgl/>
+      <w:lvlText w:val="%1.%2.%3.%4.%5.%6.%7.%8.%9"/>
+      <w:lvlJc w:val="left"/>
+      <w:pPr>
+        <w:ind w:left="3760" w:hanging="2160"/>
+      </w:pPr>
+      <w:rPr>
+        <w:rFonts w:hint="default"/>
+      </w:rPr>
     </w:lvl>
   </w:abstractNum>
   <w:abstractNum w:abstractNumId="8" w15:restartNumberingAfterBreak="0">
@@ -40964,7 +41118,7 @@
 </file>
 
 <file path=customXml/itemProps1.xml><?xml version="1.0" encoding="utf-8"?>
-<ds:datastoreItem xmlns:ds="http://schemas.openxmlformats.org/officeDocument/2006/customXml" ds:itemID="{573E7BA2-F6F9-478E-9AD3-6648016C4FEE}">
+<ds:datastoreItem xmlns:ds="http://schemas.openxmlformats.org/officeDocument/2006/customXml" ds:itemID="{DBBE0419-C945-4141-A527-58513552E1C7}">
   <ds:schemaRefs>
     <ds:schemaRef ds:uri="http://schemas.openxmlformats.org/officeDocument/2006/bibliography"/>
   </ds:schemaRefs>

</xml_diff>